<commit_message>
pre review for senior
</commit_message>
<xml_diff>
--- a/ICTPRG302 AT2 PRJ 2023.docx
+++ b/ICTPRG302 AT2 PRJ 2023.docx
@@ -878,13 +878,8 @@
               </w:numPr>
             </w:pPr>
             <w:r>
-              <w:t xml:space="preserve">A template python program that you can use as a basis of your development </w:t>
-            </w:r>
-            <w:proofErr w:type="gramStart"/>
-            <w:r>
-              <w:t>work</w:t>
-            </w:r>
-            <w:proofErr w:type="gramEnd"/>
+              <w:t>A template python program that you can use as a basis of your development work</w:t>
+            </w:r>
           </w:p>
           <w:p>
             <w:r>
@@ -939,16 +934,8 @@
               <w:rPr>
                 <w:rStyle w:val="Emphasis"/>
               </w:rPr>
-              <w:t xml:space="preserve">You may need to submit additional </w:t>
-            </w:r>
-            <w:proofErr w:type="gramStart"/>
-            <w:r>
-              <w:rPr>
-                <w:rStyle w:val="Emphasis"/>
-              </w:rPr>
-              <w:t>files</w:t>
-            </w:r>
-            <w:proofErr w:type="gramEnd"/>
+              <w:t>You may need to submit additional files</w:t>
+            </w:r>
           </w:p>
           <w:p/>
         </w:tc>
@@ -1123,13 +1110,8 @@
               </w:numPr>
             </w:pPr>
             <w:r>
-              <w:t xml:space="preserve">Your ability to prioritise your own </w:t>
-            </w:r>
-            <w:proofErr w:type="gramStart"/>
-            <w:r>
-              <w:t>work</w:t>
-            </w:r>
-            <w:proofErr w:type="gramEnd"/>
+              <w:t>Your ability to prioritise your own work</w:t>
+            </w:r>
           </w:p>
           <w:p>
             <w:pPr>
@@ -1146,13 +1128,8 @@
               <w:t xml:space="preserve">alidate </w:t>
             </w:r>
             <w:r>
-              <w:t xml:space="preserve">and enhance your design </w:t>
-            </w:r>
-            <w:proofErr w:type="gramStart"/>
-            <w:r>
-              <w:t>decisions</w:t>
-            </w:r>
-            <w:proofErr w:type="gramEnd"/>
+              <w:t>and enhance your design decisions</w:t>
+            </w:r>
           </w:p>
           <w:p>
             <w:pPr>
@@ -1163,13 +1140,8 @@
               </w:numPr>
             </w:pPr>
             <w:r>
-              <w:t xml:space="preserve">Confirm that the application meets </w:t>
-            </w:r>
-            <w:proofErr w:type="gramStart"/>
-            <w:r>
-              <w:t>specifications</w:t>
-            </w:r>
-            <w:proofErr w:type="gramEnd"/>
+              <w:t>Confirm that the application meets specifications</w:t>
+            </w:r>
           </w:p>
           <w:p>
             <w:pPr>
@@ -1186,13 +1158,8 @@
               <w:t xml:space="preserve">and reflect on </w:t>
             </w:r>
             <w:r>
-              <w:t xml:space="preserve">decisions you made in the process of </w:t>
-            </w:r>
-            <w:proofErr w:type="gramStart"/>
-            <w:r>
-              <w:t>development</w:t>
-            </w:r>
-            <w:proofErr w:type="gramEnd"/>
+              <w:t>decisions you made in the process of development</w:t>
+            </w:r>
           </w:p>
           <w:p>
             <w:pPr>
@@ -1293,16 +1260,8 @@
               <w:rPr>
                 <w:rStyle w:val="Emphasis"/>
               </w:rPr>
-              <w:t xml:space="preserve">Upload any code as </w:t>
-            </w:r>
-            <w:proofErr w:type="spellStart"/>
-            <w:r>
-              <w:rPr>
-                <w:rStyle w:val="Emphasis"/>
-              </w:rPr>
-              <w:t>a</w:t>
-            </w:r>
-            <w:proofErr w:type="spellEnd"/>
+              <w:t>Upload any code as a</w:t>
+            </w:r>
             <w:r>
               <w:rPr>
                 <w:rStyle w:val="Emphasis"/>
@@ -1319,21 +1278,7 @@
               <w:rPr>
                 <w:rStyle w:val="Emphasis"/>
               </w:rPr>
-              <w:t>.</w:t>
-            </w:r>
-            <w:proofErr w:type="spellStart"/>
-            <w:r>
-              <w:rPr>
-                <w:rStyle w:val="Emphasis"/>
-              </w:rPr>
-              <w:t>py</w:t>
-            </w:r>
-            <w:proofErr w:type="spellEnd"/>
-            <w:r>
-              <w:rPr>
-                <w:rStyle w:val="Emphasis"/>
-              </w:rPr>
-              <w:t xml:space="preserve"> files</w:t>
+              <w:t>.py files</w:t>
             </w:r>
             <w:r>
               <w:rPr>
@@ -1353,7 +1298,6 @@
               </w:rPr>
               <w:t>emove the virtual environment (</w:t>
             </w:r>
-            <w:proofErr w:type="spellStart"/>
             <w:r>
               <w:rPr>
                 <w:rStyle w:val="Emphasis"/>
@@ -1364,7 +1308,6 @@
               </w:rPr>
               <w:t>venv</w:t>
             </w:r>
-            <w:proofErr w:type="spellEnd"/>
             <w:r>
               <w:rPr>
                 <w:rStyle w:val="Emphasis"/>
@@ -1379,20 +1322,8 @@
                 <w:i w:val="0"/>
                 <w:iCs w:val="0"/>
               </w:rPr>
-              <w:t>.</w:t>
-            </w:r>
-            <w:proofErr w:type="spellStart"/>
-            <w:r>
-              <w:rPr>
-                <w:rStyle w:val="Emphasis"/>
-                <w:rFonts w:ascii="Courier New" w:hAnsi="Courier New" w:cs="Courier New"/>
-                <w:b/>
-                <w:i w:val="0"/>
-                <w:iCs w:val="0"/>
-              </w:rPr>
-              <w:t>venv</w:t>
-            </w:r>
-            <w:proofErr w:type="spellEnd"/>
+              <w:t>.venv</w:t>
+            </w:r>
             <w:r>
               <w:rPr>
                 <w:rStyle w:val="Emphasis"/>
@@ -1620,11 +1551,9 @@
           <w:b w:val="0"/>
         </w:rPr>
       </w:pPr>
-      <w:proofErr w:type="spellStart"/>
       <w:r>
         <w:t>ctions</w:t>
       </w:r>
-      <w:proofErr w:type="spellEnd"/>
     </w:p>
     <w:p>
       <w:pPr>
@@ -2015,42 +1944,20 @@
       <w:r>
         <w:t xml:space="preserve">, </w:t>
       </w:r>
-      <w:proofErr w:type="spellStart"/>
       <w:r>
         <w:rPr>
           <w:rStyle w:val="codeinline"/>
         </w:rPr>
-        <w:t>len</w:t>
-      </w:r>
-      <w:proofErr w:type="spellEnd"/>
+        <w:t>len()</w:t>
+      </w:r>
+      <w:r>
+        <w:t>), or selection (</w:t>
+      </w:r>
       <w:r>
         <w:rPr>
           <w:rStyle w:val="codeinline"/>
         </w:rPr>
-        <w:t>()</w:t>
-      </w:r>
-      <w:r>
-        <w:t>), or selection (</w:t>
-      </w:r>
-      <w:r>
-        <w:rPr>
-          <w:rStyle w:val="codeinline"/>
-        </w:rPr>
-        <w:t>if/</w:t>
-      </w:r>
-      <w:proofErr w:type="spellStart"/>
-      <w:r>
-        <w:rPr>
-          <w:rStyle w:val="codeinline"/>
-        </w:rPr>
-        <w:t>elif</w:t>
-      </w:r>
-      <w:proofErr w:type="spellEnd"/>
-      <w:r>
-        <w:rPr>
-          <w:rStyle w:val="codeinline"/>
-        </w:rPr>
-        <w:t>/else</w:t>
+        <w:t>if/elif/else</w:t>
       </w:r>
       <w:r>
         <w:t>), or iteration (</w:t>
@@ -2285,13 +2192,8 @@
         <w:t xml:space="preserve"> to</w:t>
       </w:r>
       <w:r>
-        <w:t xml:space="preserve"> the target word’s </w:t>
-      </w:r>
-      <w:proofErr w:type="gramStart"/>
-      <w:r>
-        <w:t>characters</w:t>
-      </w:r>
-      <w:proofErr w:type="gramEnd"/>
+        <w:t xml:space="preserve"> the target word’s characters</w:t>
+      </w:r>
     </w:p>
     <w:p>
       <w:pPr>
@@ -2421,15 +2323,7 @@
         <w:pStyle w:val="Points"/>
       </w:pPr>
       <w:r>
-        <w:t xml:space="preserve">Repeat until the maximum number of attempts or the player correctly guesses the </w:t>
-      </w:r>
-      <w:proofErr w:type="gramStart"/>
-      <w:r>
-        <w:t>word</w:t>
-      </w:r>
-      <w:proofErr w:type="gramEnd"/>
-      <w:r>
-        <w:t xml:space="preserve"> </w:t>
+        <w:t xml:space="preserve">Repeat until the maximum number of attempts or the player correctly guesses the word </w:t>
       </w:r>
     </w:p>
     <w:p>
@@ -3125,11 +3019,9 @@
         <w:lastRenderedPageBreak/>
         <w:t xml:space="preserve">Write pseudocode of the same scoring algorithm you developed </w:t>
       </w:r>
-      <w:proofErr w:type="gramStart"/>
       <w:r>
         <w:t>previously</w:t>
       </w:r>
-      <w:proofErr w:type="gramEnd"/>
     </w:p>
     <w:p>
       <w:pPr>
@@ -3537,14 +3429,12 @@
         </w:rPr>
         <w:t xml:space="preserve">; Target: </w:t>
       </w:r>
-      <w:proofErr w:type="spellStart"/>
       <w:r>
         <w:rPr>
           <w:rStyle w:val="codeinline"/>
         </w:rPr>
         <w:t>hzzzz</w:t>
       </w:r>
-      <w:proofErr w:type="spellEnd"/>
       <w:r>
         <w:rPr>
           <w:rStyle w:val="Emphasis"/>
@@ -3599,14 +3489,12 @@
         </w:rPr>
         <w:t xml:space="preserve">; Target: </w:t>
       </w:r>
-      <w:proofErr w:type="spellStart"/>
       <w:r>
         <w:rPr>
           <w:rStyle w:val="codeinline"/>
         </w:rPr>
         <w:t>zhzzz</w:t>
       </w:r>
-      <w:proofErr w:type="spellEnd"/>
       <w:r>
         <w:rPr>
           <w:rStyle w:val="Emphasis"/>
@@ -3810,15 +3698,7 @@
         <w:pStyle w:val="Answer"/>
       </w:pPr>
       <w:r>
-        <w:t xml:space="preserve"> i.e. the guessed word is </w:t>
-      </w:r>
-      <w:proofErr w:type="gramStart"/>
-      <w:r>
-        <w:t>LLLLL</w:t>
-      </w:r>
-      <w:proofErr w:type="gramEnd"/>
-      <w:r>
-        <w:t xml:space="preserve"> and the target word is HELLO, output becomes </w:t>
+        <w:t xml:space="preserve"> i.e. the guessed word is LLLLL and the target word is HELLO, output becomes </w:t>
       </w:r>
       <w:r>
         <w:rPr>
@@ -3921,15 +3801,7 @@
         <w:t xml:space="preserve">However, </w:t>
       </w:r>
       <w:r>
-        <w:t xml:space="preserve">you may be unsure what the output should be. There are two </w:t>
-      </w:r>
-      <w:proofErr w:type="gramStart"/>
-      <w:r>
-        <w:t>L’s</w:t>
-      </w:r>
-      <w:proofErr w:type="gramEnd"/>
-      <w:r>
-        <w:t xml:space="preserve"> in the guess, but only one L in the target. Should each character be scored individually?</w:t>
+        <w:t>you may be unsure what the output should be. There are two L’s in the guess, but only one L in the target. Should each character be scored individually?</w:t>
       </w:r>
       <w:r>
         <w:t xml:space="preserve"> Discuss with your </w:t>
@@ -4128,14 +4000,12 @@
         </w:rPr>
         <w:t xml:space="preserve">When prompted for a guess, enter </w:t>
       </w:r>
-      <w:proofErr w:type="gramStart"/>
       <w:r>
         <w:rPr>
           <w:rStyle w:val="codeinline"/>
         </w:rPr>
         <w:t>hello</w:t>
       </w:r>
-      <w:proofErr w:type="gramEnd"/>
     </w:p>
     <w:p>
       <w:pPr>
@@ -4327,15 +4197,7 @@
         <w:pStyle w:val="Answer"/>
       </w:pPr>
       <w:r>
-        <w:t>When prompted for a guess, enter an intentionally invalid word e.g. (‘</w:t>
-      </w:r>
-      <w:proofErr w:type="gramStart"/>
-      <w:r>
-        <w:t>123!@</w:t>
-      </w:r>
-      <w:proofErr w:type="gramEnd"/>
-      <w:r>
-        <w:t>’)</w:t>
+        <w:t>When prompted for a guess, enter an intentionally invalid word e.g. (‘123!@’)</w:t>
       </w:r>
     </w:p>
     <w:p>
@@ -4365,16 +4227,8 @@
         <w:rPr>
           <w:color w:val="FF0000"/>
         </w:rPr>
-        <w:t xml:space="preserve">Invalid word, please enter a 5 letter </w:t>
-      </w:r>
-      <w:proofErr w:type="gramStart"/>
-      <w:r>
-        <w:rPr>
-          <w:color w:val="FF0000"/>
-        </w:rPr>
-        <w:t>word</w:t>
-      </w:r>
-      <w:proofErr w:type="gramEnd"/>
+        <w:t>Invalid word, please enter a 5 letter word</w:t>
+      </w:r>
       <w:r>
         <w:t>"</w:t>
       </w:r>
@@ -4416,13 +4270,8 @@
         <w:pStyle w:val="Answer"/>
       </w:pPr>
       <w:r>
-        <w:t xml:space="preserve">When prompted for a guess, enter the valid word ‘Hello’ and exhaust all </w:t>
-      </w:r>
-      <w:proofErr w:type="gramStart"/>
-      <w:r>
-        <w:t>attempts</w:t>
-      </w:r>
-      <w:proofErr w:type="gramEnd"/>
+        <w:t>When prompted for a guess, enter the valid word ‘Hello’ and exhaust all attempts</w:t>
+      </w:r>
     </w:p>
     <w:p>
       <w:pPr>
@@ -4521,13 +4370,8 @@
         <w:pStyle w:val="Question"/>
       </w:pPr>
       <w:r>
-        <w:t xml:space="preserve">Include a screenshot of your task list demonstrating that you are following a plan to complete the </w:t>
-      </w:r>
-      <w:proofErr w:type="gramStart"/>
-      <w:r>
-        <w:t>code</w:t>
-      </w:r>
-      <w:proofErr w:type="gramEnd"/>
+        <w:t>Include a screenshot of your task list demonstrating that you are following a plan to complete the code</w:t>
+      </w:r>
     </w:p>
     <w:p>
       <w:pPr>
@@ -4542,6 +4386,9 @@
         <w:pStyle w:val="Answer"/>
       </w:pPr>
       <w:r>
+        <w:rPr>
+          <w:noProof/>
+        </w:rPr>
         <w:drawing>
           <wp:inline distT="0" distB="0" distL="0" distR="0" wp14:anchorId="25A95EAE" wp14:editId="50F54429">
             <wp:extent cx="6479540" cy="3000375"/>
@@ -4742,21 +4589,35 @@
       <w:r>
         <w:t xml:space="preserve">Using the variable </w:t>
       </w:r>
-      <w:proofErr w:type="spellStart"/>
-      <w:r>
-        <w:t>display_matching_</w:t>
-      </w:r>
-      <w:proofErr w:type="gramStart"/>
-      <w:r>
-        <w:t>characters</w:t>
-      </w:r>
-      <w:proofErr w:type="spellEnd"/>
-      <w:r>
-        <w:t>(</w:t>
-      </w:r>
-      <w:proofErr w:type="gramEnd"/>
-      <w:r>
-        <w:t>) I ran into an error where results were returning None.</w:t>
+      <w:r>
+        <w:t>display_matching_characters(</w:t>
+      </w:r>
+      <w:r>
+        <w:t>) I ran into an error where results were returning None</w:t>
+      </w:r>
+      <w:r>
+        <w:t xml:space="preserve">. This was because </w:t>
+      </w:r>
+      <w:r>
+        <w:t xml:space="preserve">the variable didn’t return a value which resulted to None, so </w:t>
+      </w:r>
+      <w:r>
+        <w:t xml:space="preserve">I added an empty string which would display the letters instead of returning None. </w:t>
+      </w:r>
+      <w:r>
+        <w:t xml:space="preserve">I can find contents of a variable by printing out </w:t>
+      </w:r>
+      <w:r>
+        <w:t>specific</w:t>
+      </w:r>
+      <w:r>
+        <w:t xml:space="preserve"> object</w:t>
+      </w:r>
+      <w:r>
+        <w:t>s</w:t>
+      </w:r>
+      <w:r>
+        <w:t xml:space="preserve"> inside a variable to see what it does. </w:t>
       </w:r>
     </w:p>
     <w:p>
@@ -4797,13 +4658,8 @@
         <w:t>Catch up</w:t>
       </w:r>
       <w:r>
-        <w:t xml:space="preserve"> and start of </w:t>
-      </w:r>
-      <w:proofErr w:type="gramStart"/>
-      <w:r>
-        <w:t>reviews</w:t>
-      </w:r>
-      <w:proofErr w:type="gramEnd"/>
+        <w:t xml:space="preserve"> and start of reviews</w:t>
+      </w:r>
     </w:p>
     <w:p>
       <w:pPr>
@@ -4932,18 +4788,8 @@
           <w:color w:val="808080" w:themeColor="background1" w:themeShade="80"/>
           <w:sz w:val="18"/>
         </w:rPr>
-        <w:t xml:space="preserve">your well </w:t>
-      </w:r>
-      <w:proofErr w:type="gramStart"/>
-      <w:r>
-        <w:rPr>
-          <w:i/>
-          <w:color w:val="808080" w:themeColor="background1" w:themeShade="80"/>
-          <w:sz w:val="18"/>
-        </w:rPr>
-        <w:t>being</w:t>
-      </w:r>
-      <w:proofErr w:type="gramEnd"/>
+        <w:t>your well being</w:t>
+      </w:r>
     </w:p>
     <w:p>
       <w:pPr>
@@ -5108,13 +4954,8 @@
         <w:pStyle w:val="Heading3"/>
       </w:pPr>
       <w:r>
-        <w:t xml:space="preserve">Code </w:t>
-      </w:r>
-      <w:proofErr w:type="gramStart"/>
-      <w:r>
-        <w:t>review</w:t>
-      </w:r>
-      <w:proofErr w:type="gramEnd"/>
+        <w:t>Code review</w:t>
+      </w:r>
     </w:p>
     <w:p>
       <w:r>
@@ -5135,13 +4976,8 @@
         <w:pStyle w:val="Question"/>
       </w:pPr>
       <w:r>
-        <w:t xml:space="preserve">List any coding style issues encountered in the review </w:t>
-      </w:r>
-      <w:proofErr w:type="gramStart"/>
-      <w:r>
-        <w:t>here</w:t>
-      </w:r>
-      <w:proofErr w:type="gramEnd"/>
+        <w:t>List any coding style issues encountered in the review here</w:t>
+      </w:r>
     </w:p>
     <w:p>
       <w:pPr>
@@ -5158,13 +4994,8 @@
         <w:pStyle w:val="Question"/>
       </w:pPr>
       <w:r>
-        <w:t xml:space="preserve">List any other changes that you needed to make to your </w:t>
-      </w:r>
-      <w:proofErr w:type="gramStart"/>
-      <w:r>
-        <w:t>code</w:t>
-      </w:r>
-      <w:proofErr w:type="gramEnd"/>
+        <w:t>List any other changes that you needed to make to your code</w:t>
+      </w:r>
     </w:p>
     <w:p>
       <w:pPr>
@@ -5360,18 +5191,8 @@
           <w:color w:val="808080" w:themeColor="background1" w:themeShade="80"/>
           <w:sz w:val="18"/>
         </w:rPr>
-        <w:t xml:space="preserve">Additional Space if </w:t>
-      </w:r>
-      <w:proofErr w:type="gramStart"/>
-      <w:r>
-        <w:rPr>
-          <w:i/>
-          <w:color w:val="808080" w:themeColor="background1" w:themeShade="80"/>
-          <w:sz w:val="18"/>
-        </w:rPr>
-        <w:t>Required</w:t>
-      </w:r>
-      <w:proofErr w:type="gramEnd"/>
+        <w:t>Additional Space if Required</w:t>
+      </w:r>
     </w:p>
     <w:p/>
     <w:p/>
@@ -5410,15 +5231,7 @@
     <w:p/>
     <w:p>
       <w:r>
-        <w:t xml:space="preserve">Please </w:t>
-      </w:r>
-      <w:proofErr w:type="gramStart"/>
-      <w:r>
-        <w:t>note:</w:t>
-      </w:r>
-      <w:proofErr w:type="gramEnd"/>
-      <w:r>
-        <w:t xml:space="preserve"> we prefer to receive a </w:t>
+        <w:t xml:space="preserve">Please note: we prefer to receive a </w:t>
       </w:r>
       <w:r>
         <w:rPr>
@@ -5441,13 +5254,8 @@
       </w:r>
     </w:p>
     <w:p>
-      <w:proofErr w:type="gramStart"/>
-      <w:r>
-        <w:t>Well</w:t>
-      </w:r>
-      <w:proofErr w:type="gramEnd"/>
-      <w:r>
-        <w:t xml:space="preserve"> done on completing your first software development project!</w:t>
+      <w:r>
+        <w:t>Well done on completing your first software development project!</w:t>
       </w:r>
     </w:p>
     <w:p>
@@ -5782,7 +5590,7 @@
               <w:sz w:val="16"/>
               <w:szCs w:val="16"/>
             </w:rPr>
-            <w:t>2024-05-22 14:24</w:t>
+            <w:t>2024-05-23 16:49</w:t>
           </w:r>
           <w:r>
             <w:rPr>
@@ -11654,10 +11462,6 @@
 </file>
 
 <file path=customXml/item1.xml><?xml version="1.0" encoding="utf-8"?>
-<b:Sources xmlns:b="http://schemas.openxmlformats.org/officeDocument/2006/bibliography" xmlns="http://schemas.openxmlformats.org/officeDocument/2006/bibliography" SelectedStyle="\APA.XSL" StyleName="APA"/>
-</file>
-
-<file path=customXml/item2.xml><?xml version="1.0" encoding="utf-8"?>
 <p:properties xmlns:p="http://schemas.microsoft.com/office/2006/metadata/properties" xmlns:xsi="http://www.w3.org/2001/XMLSchema-instance" xmlns:pc="http://schemas.microsoft.com/office/infopath/2007/PartnerControls">
   <documentManagement>
     <FolderType xmlns="833ce3ab-d172-455c-9989-f10facae9784" xsi:nil="true"/>
@@ -11708,7 +11512,24 @@
 </p:properties>
 </file>
 
+<file path=customXml/item2.xml><?xml version="1.0" encoding="utf-8"?>
+<b:Sources xmlns:b="http://schemas.openxmlformats.org/officeDocument/2006/bibliography" xmlns="http://schemas.openxmlformats.org/officeDocument/2006/bibliography" SelectedStyle="\APA.XSL" StyleName="APA"/>
+</file>
+
 <file path=customXml/item3.xml><?xml version="1.0" encoding="utf-8"?>
+<?mso-contentType ?>
+<FormTemplates xmlns="http://schemas.microsoft.com/sharepoint/v3/contenttype/forms">
+  <Display>DocumentLibraryForm</Display>
+  <Edit>DocumentLibraryForm</Edit>
+  <New>DocumentLibraryForm</New>
+</FormTemplates>
+</file>
+
+<file path=customXml/item4.xml><?xml version="1.0" encoding="utf-8"?>
+<LongProperties xmlns="http://schemas.microsoft.com/office/2006/metadata/longProperties"/>
+</file>
+
+<file path=customXml/item5.xml><?xml version="1.0" encoding="utf-8"?>
 <ct:contentTypeSchema xmlns:ct="http://schemas.microsoft.com/office/2006/metadata/contentType" xmlns:ma="http://schemas.microsoft.com/office/2006/metadata/properties/metaAttributes" ct:_="" ma:_="" ma:contentTypeName="Document" ma:contentTypeID="0x010100D482CBA738D00D4AAC9330883AE1DA78" ma:contentTypeVersion="33" ma:contentTypeDescription="Create a new document." ma:contentTypeScope="" ma:versionID="8e47dcab4e34a32242880baf61f0a73d">
   <xsd:schema xmlns:xsd="http://www.w3.org/2001/XMLSchema" xmlns:xs="http://www.w3.org/2001/XMLSchema" xmlns:p="http://schemas.microsoft.com/office/2006/metadata/properties" xmlns:ns3="3936cbe9-feea-4685-b03c-7f8d09c550f1" xmlns:ns4="833ce3ab-d172-455c-9989-f10facae9784" targetNamespace="http://schemas.microsoft.com/office/2006/metadata/properties" ma:root="true" ma:fieldsID="174389be43a91ce68753c33b6ac99b4e" ns3:_="" ns4:_="">
     <xsd:import namespace="3936cbe9-feea-4685-b03c-7f8d09c550f1"/>
@@ -12119,28 +11940,7 @@
 </ct:contentTypeSchema>
 </file>
 
-<file path=customXml/item4.xml><?xml version="1.0" encoding="utf-8"?>
-<LongProperties xmlns="http://schemas.microsoft.com/office/2006/metadata/longProperties"/>
-</file>
-
-<file path=customXml/item5.xml><?xml version="1.0" encoding="utf-8"?>
-<?mso-contentType ?>
-<FormTemplates xmlns="http://schemas.microsoft.com/sharepoint/v3/contenttype/forms">
-  <Display>DocumentLibraryForm</Display>
-  <Edit>DocumentLibraryForm</Edit>
-  <New>DocumentLibraryForm</New>
-</FormTemplates>
-</file>
-
 <file path=customXml/itemProps1.xml><?xml version="1.0" encoding="utf-8"?>
-<ds:datastoreItem xmlns:ds="http://schemas.openxmlformats.org/officeDocument/2006/customXml" ds:itemID="{47B732E6-6CB3-4B96-A3CB-CA5BF3A500CA}">
-  <ds:schemaRefs>
-    <ds:schemaRef ds:uri="http://schemas.openxmlformats.org/officeDocument/2006/bibliography"/>
-  </ds:schemaRefs>
-</ds:datastoreItem>
-</file>
-
-<file path=customXml/itemProps2.xml><?xml version="1.0" encoding="utf-8"?>
 <ds:datastoreItem xmlns:ds="http://schemas.openxmlformats.org/officeDocument/2006/customXml" ds:itemID="{A16F99D5-FAF9-47B7-BB2E-CAC1EF9F3B71}">
   <ds:schemaRefs>
     <ds:schemaRef ds:uri="http://schemas.microsoft.com/office/2006/metadata/properties"/>
@@ -12150,7 +11950,31 @@
 </ds:datastoreItem>
 </file>
 
+<file path=customXml/itemProps2.xml><?xml version="1.0" encoding="utf-8"?>
+<ds:datastoreItem xmlns:ds="http://schemas.openxmlformats.org/officeDocument/2006/customXml" ds:itemID="{47B732E6-6CB3-4B96-A3CB-CA5BF3A500CA}">
+  <ds:schemaRefs>
+    <ds:schemaRef ds:uri="http://schemas.openxmlformats.org/officeDocument/2006/bibliography"/>
+  </ds:schemaRefs>
+</ds:datastoreItem>
+</file>
+
 <file path=customXml/itemProps3.xml><?xml version="1.0" encoding="utf-8"?>
+<ds:datastoreItem xmlns:ds="http://schemas.openxmlformats.org/officeDocument/2006/customXml" ds:itemID="{96001339-1F25-4BDD-94F9-AA3400008571}">
+  <ds:schemaRefs>
+    <ds:schemaRef ds:uri="http://schemas.microsoft.com/sharepoint/v3/contenttype/forms"/>
+  </ds:schemaRefs>
+</ds:datastoreItem>
+</file>
+
+<file path=customXml/itemProps4.xml><?xml version="1.0" encoding="utf-8"?>
+<ds:datastoreItem xmlns:ds="http://schemas.openxmlformats.org/officeDocument/2006/customXml" ds:itemID="{ED9C3AC7-65F6-444B-AAD9-BED76FF91658}">
+  <ds:schemaRefs>
+    <ds:schemaRef ds:uri="http://schemas.microsoft.com/office/2006/metadata/longProperties"/>
+  </ds:schemaRefs>
+</ds:datastoreItem>
+</file>
+
+<file path=customXml/itemProps5.xml><?xml version="1.0" encoding="utf-8"?>
 <ds:datastoreItem xmlns:ds="http://schemas.openxmlformats.org/officeDocument/2006/customXml" ds:itemID="{C3B379D3-68ED-4924-9080-2CFFEEB38B90}">
   <ds:schemaRefs>
     <ds:schemaRef ds:uri="http://schemas.microsoft.com/office/2006/metadata/contentType"/>
@@ -12167,20 +11991,4 @@
     <ds:schemaRef ds:uri="http://schemas.microsoft.com/internal/obd"/>
   </ds:schemaRefs>
 </ds:datastoreItem>
-</file>
-
-<file path=customXml/itemProps4.xml><?xml version="1.0" encoding="utf-8"?>
-<ds:datastoreItem xmlns:ds="http://schemas.openxmlformats.org/officeDocument/2006/customXml" ds:itemID="{ED9C3AC7-65F6-444B-AAD9-BED76FF91658}">
-  <ds:schemaRefs>
-    <ds:schemaRef ds:uri="http://schemas.microsoft.com/office/2006/metadata/longProperties"/>
-  </ds:schemaRefs>
-</ds:datastoreItem>
-</file>
-
-<file path=customXml/itemProps5.xml><?xml version="1.0" encoding="utf-8"?>
-<ds:datastoreItem xmlns:ds="http://schemas.openxmlformats.org/officeDocument/2006/customXml" ds:itemID="{96001339-1F25-4BDD-94F9-AA3400008571}">
-  <ds:schemaRefs>
-    <ds:schemaRef ds:uri="http://schemas.microsoft.com/sharepoint/v3/contenttype/forms"/>
-  </ds:schemaRefs>
-</ds:datastoreItem>
 </file>
</xml_diff>